<commit_message>
Updated README and added a few tests
</commit_message>
<xml_diff>
--- a/Development Log.docx
+++ b/Development Log.docx
@@ -134,17 +134,47 @@
           </w:tcPr>
           <w:p>
             <w:r>
-              <w:t>Cameron ()</w:t>
-            </w:r>
-          </w:p>
-        </w:tc>
-        <w:tc>
-          <w:tcPr>
-            <w:tcW w:w="1134" w:type="dxa"/>
-          </w:tcPr>
-          <w:p>
-            <w:r>
-              <w:t>Simon ()</w:t>
+              <w:t>Cameron (</w:t>
+            </w:r>
+            <w:r>
+              <w:rPr>
+                <w:rFonts w:ascii="Roboto" w:hAnsi="Roboto"/>
+                <w:color w:val="202124"/>
+                <w:sz w:val="21"/>
+                <w:szCs w:val="21"/>
+                <w:shd w:val="clear" w:color="auto" w:fill="FFFFFF"/>
+              </w:rPr>
+              <w:t>168914</w:t>
+            </w:r>
+          </w:p>
+          <w:p>
+            <w:r>
+              <w:t>)</w:t>
+            </w:r>
+          </w:p>
+        </w:tc>
+        <w:tc>
+          <w:tcPr>
+            <w:tcW w:w="1134" w:type="dxa"/>
+          </w:tcPr>
+          <w:p>
+            <w:r>
+              <w:t>Simon (</w:t>
+            </w:r>
+            <w:r>
+              <w:rPr>
+                <w:rFonts w:ascii="Roboto" w:hAnsi="Roboto"/>
+                <w:color w:val="202124"/>
+                <w:sz w:val="21"/>
+                <w:szCs w:val="21"/>
+                <w:shd w:val="clear" w:color="auto" w:fill="FFFFFF"/>
+              </w:rPr>
+              <w:t>189102</w:t>
+            </w:r>
+          </w:p>
+          <w:p>
+            <w:r>
+              <w:t>)</w:t>
             </w:r>
           </w:p>
         </w:tc>
@@ -208,17 +238,47 @@
           </w:tcPr>
           <w:p>
             <w:r>
-              <w:t>Cameron ()</w:t>
-            </w:r>
-          </w:p>
-        </w:tc>
-        <w:tc>
-          <w:tcPr>
-            <w:tcW w:w="1134" w:type="dxa"/>
-          </w:tcPr>
-          <w:p>
-            <w:r>
-              <w:t>Simon ()</w:t>
+              <w:t>Cameron (</w:t>
+            </w:r>
+            <w:r>
+              <w:rPr>
+                <w:rFonts w:ascii="Roboto" w:hAnsi="Roboto"/>
+                <w:color w:val="202124"/>
+                <w:sz w:val="21"/>
+                <w:szCs w:val="21"/>
+                <w:shd w:val="clear" w:color="auto" w:fill="FFFFFF"/>
+              </w:rPr>
+              <w:t>168914</w:t>
+            </w:r>
+          </w:p>
+          <w:p>
+            <w:r>
+              <w:t>)</w:t>
+            </w:r>
+          </w:p>
+        </w:tc>
+        <w:tc>
+          <w:tcPr>
+            <w:tcW w:w="1134" w:type="dxa"/>
+          </w:tcPr>
+          <w:p>
+            <w:r>
+              <w:t>Simon (</w:t>
+            </w:r>
+            <w:r>
+              <w:rPr>
+                <w:rFonts w:ascii="Roboto" w:hAnsi="Roboto"/>
+                <w:color w:val="202124"/>
+                <w:sz w:val="21"/>
+                <w:szCs w:val="21"/>
+                <w:shd w:val="clear" w:color="auto" w:fill="FFFFFF"/>
+              </w:rPr>
+              <w:t>189102</w:t>
+            </w:r>
+          </w:p>
+          <w:p>
+            <w:r>
+              <w:t>)</w:t>
             </w:r>
           </w:p>
         </w:tc>
@@ -273,17 +333,43 @@
           </w:tcPr>
           <w:p>
             <w:r>
-              <w:t>Simon ()</w:t>
-            </w:r>
-          </w:p>
-        </w:tc>
-        <w:tc>
-          <w:tcPr>
-            <w:tcW w:w="1134" w:type="dxa"/>
-          </w:tcPr>
-          <w:p>
-            <w:r>
-              <w:t>Cameron ()</w:t>
+              <w:t>Simon (</w:t>
+            </w:r>
+            <w:r>
+              <w:rPr>
+                <w:rFonts w:ascii="Roboto" w:hAnsi="Roboto"/>
+                <w:color w:val="202124"/>
+                <w:sz w:val="21"/>
+                <w:szCs w:val="21"/>
+                <w:shd w:val="clear" w:color="auto" w:fill="FFFFFF"/>
+              </w:rPr>
+              <w:t>189102</w:t>
+            </w:r>
+            <w:r>
+              <w:t>)</w:t>
+            </w:r>
+          </w:p>
+        </w:tc>
+        <w:tc>
+          <w:tcPr>
+            <w:tcW w:w="1134" w:type="dxa"/>
+          </w:tcPr>
+          <w:p>
+            <w:r>
+              <w:t>Cameron (</w:t>
+            </w:r>
+            <w:r>
+              <w:rPr>
+                <w:rFonts w:ascii="Roboto" w:hAnsi="Roboto"/>
+                <w:color w:val="202124"/>
+                <w:sz w:val="21"/>
+                <w:szCs w:val="21"/>
+                <w:shd w:val="clear" w:color="auto" w:fill="FFFFFF"/>
+              </w:rPr>
+              <w:t>168914</w:t>
+            </w:r>
+            <w:r>
+              <w:t>)</w:t>
             </w:r>
           </w:p>
         </w:tc>
@@ -303,7 +389,101 @@
           </w:tcPr>
           <w:p>
             <w:r>
-              <w:t>Started the implementation of the player as a thread, added basic methods.</w:t>
+              <w:t>Started the implementation of the player as a thread, added basic methods</w:t>
+            </w:r>
+            <w:r>
+              <w:t xml:space="preserve"> and implemented them in the </w:t>
+            </w:r>
+            <w:r>
+              <w:t>run method.</w:t>
+            </w:r>
+          </w:p>
+        </w:tc>
+      </w:tr>
+      <w:tr>
+        <w:tc>
+          <w:tcPr>
+            <w:tcW w:w="1413" w:type="dxa"/>
+          </w:tcPr>
+          <w:p>
+            <w:r>
+              <w:t>24/10/2021</w:t>
+            </w:r>
+          </w:p>
+        </w:tc>
+        <w:tc>
+          <w:tcPr>
+            <w:tcW w:w="1134" w:type="dxa"/>
+          </w:tcPr>
+          <w:p>
+            <w:r>
+              <w:t>17:00 – 18:00</w:t>
+            </w:r>
+          </w:p>
+        </w:tc>
+        <w:tc>
+          <w:tcPr>
+            <w:tcW w:w="1134" w:type="dxa"/>
+          </w:tcPr>
+          <w:p>
+            <w:r>
+              <w:t>Simon (</w:t>
+            </w:r>
+            <w:r>
+              <w:rPr>
+                <w:rFonts w:ascii="Roboto" w:hAnsi="Roboto"/>
+                <w:color w:val="202124"/>
+                <w:sz w:val="21"/>
+                <w:szCs w:val="21"/>
+                <w:shd w:val="clear" w:color="auto" w:fill="FFFFFF"/>
+              </w:rPr>
+              <w:t>189102</w:t>
+            </w:r>
+            <w:r>
+              <w:t>)</w:t>
+            </w:r>
+          </w:p>
+        </w:tc>
+        <w:tc>
+          <w:tcPr>
+            <w:tcW w:w="1134" w:type="dxa"/>
+          </w:tcPr>
+          <w:p>
+            <w:r>
+              <w:t>Cameron (</w:t>
+            </w:r>
+            <w:r>
+              <w:rPr>
+                <w:rFonts w:ascii="Roboto" w:hAnsi="Roboto"/>
+                <w:color w:val="202124"/>
+                <w:sz w:val="21"/>
+                <w:szCs w:val="21"/>
+                <w:shd w:val="clear" w:color="auto" w:fill="FFFFFF"/>
+              </w:rPr>
+              <w:t>168914</w:t>
+            </w:r>
+            <w:r>
+              <w:t>)</w:t>
+            </w:r>
+          </w:p>
+        </w:tc>
+        <w:tc>
+          <w:tcPr>
+            <w:tcW w:w="1276" w:type="dxa"/>
+          </w:tcPr>
+          <w:p>
+            <w:r>
+              <w:t>1 Hour</w:t>
+            </w:r>
+          </w:p>
+        </w:tc>
+        <w:tc>
+          <w:tcPr>
+            <w:tcW w:w="2925" w:type="dxa"/>
+          </w:tcPr>
+          <w:p>
+            <w:r>
+              <w:t>Worked on drawing a pebble, including refilling a bag and selecting another random bag.</w:t>
             </w:r>
           </w:p>
         </w:tc>

</xml_diff>